<commit_message>
Make Title more beauty!!!
</commit_message>
<xml_diff>
--- a/Kiselev_8B31_THI_1.docx
+++ b/Kiselev_8B31_THI_1.docx
@@ -6,6 +6,9 @@
       <w:pPr>
         <w:pStyle w:val="2"/>
         <w:bidi w:val="0"/>
+        <w:rPr>
+          <w:color w:val="FF0000"/>
+        </w:rPr>
         <w:sectPr>
           <w:footerReference r:id="rId5" w:type="default"/>
           <w:pgSz w:w="11906" w:h="16838"/>
@@ -16,11 +19,20 @@
           <w:docGrid w:linePitch="360" w:charSpace="0"/>
         </w:sectPr>
       </w:pPr>
+      <w:bookmarkStart w:id="0" w:name="_Toc13456"/>
+      <w:r>
+        <w:rPr>
+          <w:color w:val="FF0000"/>
+        </w:rPr>
+        <w:t xml:space="preserve">Тенденции </w:t>
+      </w:r>
       <w:bookmarkStart w:id="4" w:name="_GoBack"/>
       <w:bookmarkEnd w:id="4"/>
-      <w:bookmarkStart w:id="0" w:name="_Toc13456"/>
-      <w:r>
-        <w:t>Тенденции на рынке труда</w:t>
+      <w:r>
+        <w:rPr>
+          <w:color w:val="FF0000"/>
+        </w:rPr>
+        <w:t>на рынке труда</w:t>
       </w:r>
       <w:bookmarkEnd w:id="0"/>
     </w:p>
@@ -3608,7 +3620,7 @@
     <w:lsdException w:qFormat="1" w:unhideWhenUsed="0" w:uiPriority="10" w:semiHidden="0" w:name="Title"/>
     <w:lsdException w:uiPriority="99" w:name="Closing"/>
     <w:lsdException w:uiPriority="99" w:name="Signature"/>
-    <w:lsdException w:uiPriority="1" w:semiHidden="0" w:name="Default Paragraph Font"/>
+    <w:lsdException w:qFormat="1" w:uiPriority="1" w:semiHidden="0" w:name="Default Paragraph Font"/>
     <w:lsdException w:uiPriority="99" w:name="Body Text"/>
     <w:lsdException w:uiPriority="99" w:name="Body Text Indent"/>
     <w:lsdException w:uiPriority="99" w:name="List Continue"/>
@@ -3768,6 +3780,7 @@
   <w:style w:type="character" w:default="1" w:styleId="4">
     <w:name w:val="Default Paragraph Font"/>
     <w:unhideWhenUsed/>
+    <w:qFormat/>
     <w:uiPriority w:val="1"/>
   </w:style>
   <w:style w:type="table" w:default="1" w:styleId="5">

</xml_diff>